<commit_message>
Review 1 on Timer Module
</commit_message>
<xml_diff>
--- a/Workspace/Design/CDD_TIMER.docx
+++ b/Workspace/Design/CDD_TIMER.docx
@@ -306,7 +306,6 @@
           <w:i/>
           <w:iCs/>
           <w:color w:val="000000"/>
-          <w:lang/>
         </w:rPr>
         <w:t>Introduction</w:t>
       </w:r>
@@ -362,7 +361,6 @@
           <w:bCs/>
           <w:noProof/>
           <w:color w:val="000000"/>
-          <w:lang/>
         </w:rPr>
         <w:t>Objective</w:t>
       </w:r>
@@ -441,7 +439,6 @@
           <w:bCs/>
           <w:noProof/>
           <w:color w:val="000000"/>
-          <w:lang/>
         </w:rPr>
         <w:t>Context Diagram</w:t>
       </w:r>
@@ -517,7 +514,6 @@
           <w:i/>
           <w:iCs/>
           <w:color w:val="000000"/>
-          <w:lang/>
         </w:rPr>
         <w:t>External Interface</w:t>
       </w:r>
@@ -573,7 +569,6 @@
           <w:bCs/>
           <w:noProof/>
           <w:color w:val="9CC2E5" w:themeColor="accent1" w:themeTint="99"/>
-          <w:lang/>
         </w:rPr>
         <w:t>&lt;file name.h&gt;</w:t>
       </w:r>
@@ -649,7 +644,6 @@
           <w:i/>
           <w:iCs/>
           <w:color w:val="000000"/>
-          <w:lang/>
         </w:rPr>
         <w:t>Static Design</w:t>
       </w:r>
@@ -2266,23 +2260,7 @@
                 <w:rFonts w:ascii="Arial" w:hAnsi="Arial" w:cs="Arial"/>
                 <w:color w:val="000000"/>
               </w:rPr>
-              <w:t xml:space="preserve">Abdulla </w:t>
-            </w:r>
-            <w:proofErr w:type="spellStart"/>
-            <w:r>
-              <w:rPr>
-                <w:rFonts w:ascii="Arial" w:hAnsi="Arial" w:cs="Arial"/>
-                <w:color w:val="000000"/>
-              </w:rPr>
-              <w:t>fathy</w:t>
-            </w:r>
-            <w:proofErr w:type="spellEnd"/>
-            <w:r>
-              <w:rPr>
-                <w:rFonts w:ascii="Arial" w:hAnsi="Arial" w:cs="Arial"/>
-                <w:color w:val="000000"/>
-              </w:rPr>
-              <w:t xml:space="preserve"> Mohamed </w:t>
+              <w:t xml:space="preserve">Abdulla fathy Mohamed </w:t>
             </w:r>
           </w:p>
         </w:tc>
@@ -2389,6 +2367,13 @@
                 <w:color w:val="000000"/>
               </w:rPr>
             </w:pPr>
+            <w:r>
+              <w:rPr>
+                <w:rFonts w:ascii="Arial" w:hAnsi="Arial" w:cs="Arial"/>
+                <w:color w:val="000000"/>
+              </w:rPr>
+              <w:t>Youssef Medhat</w:t>
+            </w:r>
           </w:p>
         </w:tc>
         <w:tc>
@@ -2403,6 +2388,28 @@
                 <w:color w:val="000000"/>
               </w:rPr>
             </w:pPr>
+            <w:r>
+              <w:rPr>
+                <w:rFonts w:ascii="Arial" w:hAnsi="Arial" w:cs="Arial"/>
+                <w:color w:val="000000"/>
+              </w:rPr>
+              <w:t>20</w:t>
+            </w:r>
+            <w:r>
+              <w:rPr>
+                <w:rFonts w:ascii="Arial" w:hAnsi="Arial" w:cs="Arial"/>
+                <w:color w:val="000000"/>
+                <w:vertAlign w:val="superscript"/>
+              </w:rPr>
+              <w:t>th</w:t>
+            </w:r>
+            <w:r>
+              <w:rPr>
+                <w:rFonts w:ascii="Arial" w:hAnsi="Arial" w:cs="Arial"/>
+                <w:color w:val="000000"/>
+              </w:rPr>
+              <w:t xml:space="preserve"> April 2018</w:t>
+            </w:r>
           </w:p>
         </w:tc>
         <w:tc>
@@ -2417,6 +2424,13 @@
                 <w:color w:val="000000"/>
               </w:rPr>
             </w:pPr>
+            <w:r>
+              <w:rPr>
+                <w:rFonts w:ascii="Arial" w:hAnsi="Arial" w:cs="Arial"/>
+                <w:color w:val="000000"/>
+              </w:rPr>
+              <w:t xml:space="preserve">Review on the file </w:t>
+            </w:r>
           </w:p>
         </w:tc>
         <w:tc>
@@ -2431,6 +2445,15 @@
                 <w:color w:val="000000"/>
               </w:rPr>
             </w:pPr>
+            <w:r>
+              <w:rPr>
+                <w:rFonts w:ascii="Arial" w:hAnsi="Arial" w:cs="Arial"/>
+                <w:color w:val="000000"/>
+              </w:rPr>
+              <w:t>1.0</w:t>
+            </w:r>
+            <w:bookmarkStart w:id="7" w:name="_GoBack"/>
+            <w:bookmarkEnd w:id="7"/>
           </w:p>
         </w:tc>
       </w:tr>
@@ -3147,7 +3170,6 @@
           <w:color w:val="000000"/>
           <w:sz w:val="28"/>
           <w:szCs w:val="28"/>
-          <w:lang/>
         </w:rPr>
       </w:pPr>
     </w:p>
@@ -3167,7 +3189,6 @@
           <w:color w:val="000000"/>
           <w:sz w:val="28"/>
           <w:szCs w:val="28"/>
-          <w:lang/>
         </w:rPr>
       </w:pPr>
     </w:p>
@@ -3187,10 +3208,9 @@
           <w:color w:val="000000"/>
           <w:sz w:val="44"/>
           <w:szCs w:val="44"/>
-          <w:lang/>
-        </w:rPr>
-      </w:pPr>
-      <w:bookmarkStart w:id="7" w:name="_Toc511569502"/>
+        </w:rPr>
+      </w:pPr>
+      <w:bookmarkStart w:id="8" w:name="_Toc511569502"/>
       <w:r>
         <w:rPr>
           <w:rFonts w:asciiTheme="majorBidi" w:hAnsiTheme="majorBidi" w:cstheme="majorBidi"/>
@@ -3221,17 +3241,16 @@
           <w:color w:val="000000"/>
           <w:sz w:val="44"/>
           <w:szCs w:val="44"/>
-          <w:lang/>
         </w:rPr>
         <w:t>Introduction</w:t>
       </w:r>
-      <w:bookmarkEnd w:id="7"/>
+      <w:bookmarkEnd w:id="8"/>
     </w:p>
     <w:p>
       <w:pPr>
         <w:pStyle w:val="Heading2"/>
       </w:pPr>
-      <w:bookmarkStart w:id="8" w:name="_Toc511569503"/>
+      <w:bookmarkStart w:id="9" w:name="_Toc511569503"/>
       <w:r>
         <w:rPr>
           <w:rFonts w:ascii="Arial" w:eastAsia="Arial" w:hAnsi="Arial" w:cs="Arial"/>
@@ -3239,11 +3258,10 @@
           <w:color w:val="000000"/>
           <w:sz w:val="32"/>
           <w:szCs w:val="32"/>
-          <w:lang/>
         </w:rPr>
         <w:t>Objective</w:t>
       </w:r>
-      <w:bookmarkEnd w:id="8"/>
+      <w:bookmarkEnd w:id="9"/>
     </w:p>
     <w:p>
       <w:pPr>
@@ -3262,11 +3280,8 @@
     <w:p>
       <w:pPr>
         <w:pStyle w:val="Heading2"/>
-        <w:rPr>
-          <w:rFonts w:hint="cs"/>
-        </w:rPr>
-      </w:pPr>
-      <w:bookmarkStart w:id="9" w:name="_Toc511569504"/>
+      </w:pPr>
+      <w:bookmarkStart w:id="10" w:name="_Toc511569504"/>
       <w:r>
         <w:rPr>
           <w:rFonts w:ascii="Arial" w:eastAsia="Arial" w:hAnsi="Arial" w:cs="Arial"/>
@@ -3274,11 +3289,10 @@
           <w:color w:val="000000"/>
           <w:sz w:val="32"/>
           <w:szCs w:val="32"/>
-          <w:lang/>
         </w:rPr>
         <w:t>Context Diagram</w:t>
       </w:r>
-      <w:bookmarkEnd w:id="9"/>
+      <w:bookmarkEnd w:id="10"/>
       <w:r>
         <w:rPr>
           <w:rFonts w:ascii="Arial" w:eastAsia="Arial" w:hAnsi="Arial" w:cs="Arial"/>
@@ -3286,7 +3300,6 @@
           <w:color w:val="000000"/>
           <w:sz w:val="32"/>
           <w:szCs w:val="32"/>
-          <w:lang/>
         </w:rPr>
         <w:t xml:space="preserve"> </w:t>
       </w:r>
@@ -3297,7 +3310,6 @@
           <w:color w:val="000000"/>
           <w:sz w:val="32"/>
           <w:szCs w:val="32"/>
-          <w:lang/>
         </w:rPr>
         <w:tab/>
       </w:r>
@@ -3308,7 +3320,6 @@
           <w:color w:val="000000"/>
           <w:sz w:val="32"/>
           <w:szCs w:val="32"/>
-          <w:lang/>
         </w:rPr>
         <w:tab/>
       </w:r>
@@ -3320,7 +3331,6 @@
           <w:sz w:val="32"/>
           <w:szCs w:val="32"/>
           <w:rtl/>
-          <w:lang/>
         </w:rPr>
         <w:tab/>
       </w:r>
@@ -3332,7 +3342,6 @@
           <w:sz w:val="32"/>
           <w:szCs w:val="32"/>
           <w:rtl/>
-          <w:lang/>
         </w:rPr>
         <w:tab/>
       </w:r>
@@ -3344,7 +3353,6 @@
           <w:sz w:val="32"/>
           <w:szCs w:val="32"/>
           <w:rtl/>
-          <w:lang/>
         </w:rPr>
         <w:tab/>
       </w:r>
@@ -3357,13 +3365,12 @@
           <w:numId w:val="0"/>
         </w:numPr>
         <w:rPr>
-          <w:rFonts w:ascii="Arial" w:eastAsia="Arial" w:hAnsi="Arial" w:cs="Arial" w:hint="cs"/>
+          <w:rFonts w:ascii="Arial" w:eastAsia="Arial" w:hAnsi="Arial" w:cs="Arial"/>
           <w:bCs/>
           <w:color w:val="000000"/>
           <w:sz w:val="32"/>
           <w:szCs w:val="32"/>
           <w:rtl/>
-          <w:lang/>
         </w:rPr>
       </w:pPr>
     </w:p>
@@ -3382,7 +3389,6 @@
           <w:color w:val="000000"/>
           <w:sz w:val="32"/>
           <w:szCs w:val="32"/>
-          <w:lang/>
         </w:rPr>
         <w:tab/>
       </w:r>
@@ -3393,7 +3399,6 @@
           <w:color w:val="000000"/>
           <w:sz w:val="32"/>
           <w:szCs w:val="32"/>
-          <w:lang/>
         </w:rPr>
         <w:tab/>
       </w:r>
@@ -3464,7 +3469,6 @@
           <w:color w:val="000000"/>
           <w:sz w:val="32"/>
           <w:szCs w:val="32"/>
-          <w:lang/>
         </w:rPr>
         <w:br/>
       </w:r>
@@ -3495,7 +3499,7 @@
       <w:pPr>
         <w:pStyle w:val="Heading1"/>
       </w:pPr>
-      <w:bookmarkStart w:id="10" w:name="_Toc511569505"/>
+      <w:bookmarkStart w:id="11" w:name="_Toc511569505"/>
       <w:r>
         <w:rPr>
           <w:rFonts w:asciiTheme="majorBidi" w:eastAsia="Arial" w:hAnsiTheme="majorBidi" w:cstheme="majorBidi"/>
@@ -3505,12 +3509,11 @@
           <w:color w:val="000000"/>
           <w:sz w:val="44"/>
           <w:szCs w:val="44"/>
-          <w:lang/>
         </w:rPr>
         <w:lastRenderedPageBreak/>
         <w:t>External Interface</w:t>
       </w:r>
-      <w:bookmarkEnd w:id="10"/>
+      <w:bookmarkEnd w:id="11"/>
     </w:p>
     <w:p>
       <w:pPr>
@@ -3572,7 +3575,6 @@
                 <w:color w:val="000000"/>
                 <w:sz w:val="32"/>
                 <w:szCs w:val="32"/>
-                <w:lang/>
               </w:rPr>
             </w:pPr>
             <w:r>
@@ -3581,7 +3583,6 @@
                 <w:bCs/>
                 <w:sz w:val="32"/>
                 <w:szCs w:val="32"/>
-                <w:lang/>
               </w:rPr>
               <w:t>U8</w:t>
             </w:r>
@@ -3600,7 +3601,6 @@
                 <w:color w:val="000000"/>
                 <w:sz w:val="32"/>
                 <w:szCs w:val="32"/>
-                <w:lang/>
               </w:rPr>
             </w:pPr>
             <w:r>
@@ -3610,7 +3610,6 @@
                 <w:color w:val="000000"/>
                 <w:sz w:val="32"/>
                 <w:szCs w:val="32"/>
-                <w:lang/>
               </w:rPr>
               <w:t>unsigned char</w:t>
             </w:r>
@@ -3631,7 +3630,6 @@
                 <w:color w:val="000000"/>
                 <w:sz w:val="32"/>
                 <w:szCs w:val="32"/>
-                <w:lang/>
               </w:rPr>
             </w:pPr>
             <w:r>
@@ -3641,7 +3639,6 @@
                 <w:color w:val="000000"/>
                 <w:sz w:val="32"/>
                 <w:szCs w:val="32"/>
-                <w:lang/>
               </w:rPr>
               <w:t>U16</w:t>
             </w:r>
@@ -3660,7 +3657,6 @@
                 <w:color w:val="000000"/>
                 <w:sz w:val="32"/>
                 <w:szCs w:val="32"/>
-                <w:lang/>
               </w:rPr>
             </w:pPr>
             <w:r>
@@ -3670,7 +3666,6 @@
                 <w:color w:val="000000"/>
                 <w:sz w:val="32"/>
                 <w:szCs w:val="32"/>
-                <w:lang/>
               </w:rPr>
               <w:t>unsigned short int</w:t>
             </w:r>
@@ -3691,7 +3686,6 @@
                 <w:color w:val="000000"/>
                 <w:sz w:val="32"/>
                 <w:szCs w:val="32"/>
-                <w:lang/>
               </w:rPr>
             </w:pPr>
             <w:r>
@@ -3701,7 +3695,6 @@
                 <w:color w:val="000000"/>
                 <w:sz w:val="32"/>
                 <w:szCs w:val="32"/>
-                <w:lang/>
               </w:rPr>
               <w:t>U32</w:t>
             </w:r>
@@ -3720,7 +3713,6 @@
                 <w:color w:val="000000"/>
                 <w:sz w:val="32"/>
                 <w:szCs w:val="32"/>
-                <w:lang/>
               </w:rPr>
             </w:pPr>
             <w:r>
@@ -3730,7 +3722,6 @@
                 <w:color w:val="000000"/>
                 <w:sz w:val="32"/>
                 <w:szCs w:val="32"/>
-                <w:lang/>
               </w:rPr>
               <w:t xml:space="preserve">unsigned long </w:t>
             </w:r>
@@ -3741,7 +3732,6 @@
                 <w:color w:val="000000"/>
                 <w:sz w:val="32"/>
                 <w:szCs w:val="32"/>
-                <w:lang/>
               </w:rPr>
               <w:t>int</w:t>
             </w:r>
@@ -3786,7 +3776,6 @@
                 <w:color w:val="000000"/>
                 <w:sz w:val="32"/>
                 <w:szCs w:val="32"/>
-                <w:lang/>
               </w:rPr>
             </w:pPr>
           </w:p>
@@ -3804,7 +3793,6 @@
                 <w:color w:val="000000"/>
                 <w:sz w:val="32"/>
                 <w:szCs w:val="32"/>
-                <w:lang/>
               </w:rPr>
             </w:pPr>
           </w:p>
@@ -3824,7 +3812,6 @@
                 <w:color w:val="000000"/>
                 <w:sz w:val="32"/>
                 <w:szCs w:val="32"/>
-                <w:lang/>
               </w:rPr>
             </w:pPr>
           </w:p>
@@ -3842,7 +3829,6 @@
                 <w:color w:val="000000"/>
                 <w:sz w:val="32"/>
                 <w:szCs w:val="32"/>
-                <w:lang/>
               </w:rPr>
             </w:pPr>
           </w:p>
@@ -3853,11 +3839,9 @@
       <w:pPr>
         <w:pStyle w:val="Heading3"/>
       </w:pPr>
-      <w:proofErr w:type="spellStart"/>
       <w:r>
         <w:t>Const</w:t>
       </w:r>
-      <w:proofErr w:type="spellEnd"/>
     </w:p>
     <w:p>
       <w:pPr>
@@ -3871,7 +3855,7 @@
       <w:pPr>
         <w:pStyle w:val="Heading1"/>
       </w:pPr>
-      <w:bookmarkStart w:id="11" w:name="_Toc511569507"/>
+      <w:bookmarkStart w:id="12" w:name="_Toc511569507"/>
       <w:r>
         <w:rPr>
           <w:rFonts w:asciiTheme="majorBidi" w:eastAsia="Arial" w:hAnsiTheme="majorBidi" w:cstheme="majorBidi"/>
@@ -3881,21 +3865,20 @@
           <w:color w:val="000000"/>
           <w:sz w:val="44"/>
           <w:szCs w:val="44"/>
-          <w:lang/>
         </w:rPr>
         <w:t>Static Design</w:t>
       </w:r>
-      <w:bookmarkEnd w:id="11"/>
+      <w:bookmarkEnd w:id="12"/>
     </w:p>
     <w:p>
       <w:pPr>
         <w:pStyle w:val="Heading2"/>
       </w:pPr>
-      <w:bookmarkStart w:id="12" w:name="_Toc511569508"/>
+      <w:bookmarkStart w:id="13" w:name="_Toc511569508"/>
       <w:r>
         <w:t>Files</w:t>
       </w:r>
-      <w:bookmarkEnd w:id="12"/>
+      <w:bookmarkEnd w:id="13"/>
     </w:p>
     <w:p/>
     <w:p>
@@ -4093,7 +4076,7 @@
           <w:numId w:val="0"/>
         </w:numPr>
       </w:pPr>
-      <w:bookmarkStart w:id="13" w:name="_Toc511569509"/>
+      <w:bookmarkStart w:id="14" w:name="_Toc511569509"/>
       <w:r>
         <w:rPr>
           <w:noProof/>
@@ -4156,7 +4139,7 @@
       <w:r>
         <w:t>Types</w:t>
       </w:r>
-      <w:bookmarkEnd w:id="13"/>
+      <w:bookmarkEnd w:id="14"/>
     </w:p>
     <w:p/>
     <w:p>
@@ -4167,11 +4150,11 @@
           <w:numId w:val="18"/>
         </w:numPr>
       </w:pPr>
-      <w:bookmarkStart w:id="14" w:name="_Toc511569510"/>
+      <w:bookmarkStart w:id="15" w:name="_Toc511569510"/>
       <w:r>
         <w:t xml:space="preserve">Symbol </w:t>
       </w:r>
-      <w:bookmarkEnd w:id="14"/>
+      <w:bookmarkEnd w:id="15"/>
       <w:r>
         <w:t xml:space="preserve"> </w:t>
       </w:r>
@@ -4235,13 +4218,8 @@
               <w:t>To</w:t>
             </w:r>
             <w:r>
-              <w:t xml:space="preserve"> make the timer work without </w:t>
-            </w:r>
-            <w:proofErr w:type="spellStart"/>
-            <w:r>
-              <w:t>prescaler</w:t>
-            </w:r>
-            <w:proofErr w:type="spellEnd"/>
+              <w:t xml:space="preserve"> make the timer work without prescaler</w:t>
+            </w:r>
           </w:p>
         </w:tc>
       </w:tr>
@@ -4262,18 +4240,7 @@
           </w:tcPr>
           <w:p>
             <w:r>
-              <w:t xml:space="preserve">To </w:t>
-            </w:r>
-            <w:r>
-              <w:t xml:space="preserve">make the timer work with </w:t>
-            </w:r>
-            <w:proofErr w:type="spellStart"/>
-            <w:r>
-              <w:t>prescaler</w:t>
-            </w:r>
-            <w:proofErr w:type="spellEnd"/>
-            <w:r>
-              <w:t xml:space="preserve"> of 8 to divide the frequency by 8</w:t>
+              <w:t>To make the timer work with prescaler of 8 to divide the frequency by 8</w:t>
             </w:r>
           </w:p>
         </w:tc>
@@ -4295,27 +4262,7 @@
           </w:tcPr>
           <w:p>
             <w:r>
-              <w:t xml:space="preserve">To </w:t>
-            </w:r>
-            <w:r>
-              <w:t>make the timer work with</w:t>
-            </w:r>
-            <w:r>
-              <w:t xml:space="preserve"> </w:t>
-            </w:r>
-            <w:proofErr w:type="spellStart"/>
-            <w:r>
-              <w:t>prescaler</w:t>
-            </w:r>
-            <w:proofErr w:type="spellEnd"/>
-            <w:r>
-              <w:t xml:space="preserve"> of 64</w:t>
-            </w:r>
-            <w:r>
-              <w:t xml:space="preserve"> to divide the frequency by </w:t>
-            </w:r>
-            <w:r>
-              <w:t>64</w:t>
+              <w:t>To make the timer work with prescaler of 64 to divide the frequency by 64</w:t>
             </w:r>
           </w:p>
         </w:tc>
@@ -4337,27 +4284,7 @@
           </w:tcPr>
           <w:p>
             <w:r>
-              <w:t xml:space="preserve">To </w:t>
-            </w:r>
-            <w:r>
-              <w:t>make the timer work with</w:t>
-            </w:r>
-            <w:r>
-              <w:t xml:space="preserve"> </w:t>
-            </w:r>
-            <w:proofErr w:type="spellStart"/>
-            <w:r>
-              <w:t>prescaler</w:t>
-            </w:r>
-            <w:proofErr w:type="spellEnd"/>
-            <w:r>
-              <w:t xml:space="preserve"> of 256</w:t>
-            </w:r>
-            <w:r>
-              <w:t xml:space="preserve"> to divide the frequency by </w:t>
-            </w:r>
-            <w:r>
-              <w:t>256</w:t>
+              <w:t>To make the timer work with prescaler of 256 to divide the frequency by 256</w:t>
             </w:r>
           </w:p>
         </w:tc>
@@ -4379,27 +4306,7 @@
           </w:tcPr>
           <w:p>
             <w:r>
-              <w:t xml:space="preserve">To </w:t>
-            </w:r>
-            <w:r>
-              <w:t>make the timer work with</w:t>
-            </w:r>
-            <w:r>
-              <w:t xml:space="preserve"> </w:t>
-            </w:r>
-            <w:proofErr w:type="spellStart"/>
-            <w:r>
-              <w:t>prescaler</w:t>
-            </w:r>
-            <w:proofErr w:type="spellEnd"/>
-            <w:r>
-              <w:t xml:space="preserve"> of 1024</w:t>
-            </w:r>
-            <w:r>
-              <w:t xml:space="preserve"> to divide the frequency by </w:t>
-            </w:r>
-            <w:r>
-              <w:t>1024</w:t>
+              <w:t>To make the timer work with prescaler of 1024 to divide the frequency by 1024</w:t>
             </w:r>
           </w:p>
         </w:tc>
@@ -4410,11 +4317,9 @@
             <w:tcW w:w="4606" w:type="dxa"/>
           </w:tcPr>
           <w:p>
-            <w:proofErr w:type="spellStart"/>
             <w:r>
               <w:t>Timer_Res</w:t>
             </w:r>
-            <w:proofErr w:type="spellEnd"/>
           </w:p>
         </w:tc>
         <w:tc>
@@ -4440,13 +4345,11 @@
       <w:pPr>
         <w:pStyle w:val="Heading2"/>
       </w:pPr>
-      <w:bookmarkStart w:id="15" w:name="_Toc511569511"/>
-      <w:proofErr w:type="spellStart"/>
+      <w:bookmarkStart w:id="16" w:name="_Toc511569511"/>
       <w:r>
         <w:t>Const</w:t>
       </w:r>
-      <w:bookmarkEnd w:id="15"/>
-      <w:proofErr w:type="spellEnd"/>
+      <w:bookmarkEnd w:id="16"/>
     </w:p>
     <w:p/>
     <w:p/>
@@ -4454,12 +4357,12 @@
       <w:pPr>
         <w:pStyle w:val="Heading2"/>
       </w:pPr>
-      <w:bookmarkStart w:id="16" w:name="_Toc511569512"/>
+      <w:bookmarkStart w:id="17" w:name="_Toc511569512"/>
       <w:r>
         <w:lastRenderedPageBreak/>
         <w:t>Interface (Services)</w:t>
       </w:r>
-      <w:bookmarkEnd w:id="16"/>
+      <w:bookmarkEnd w:id="17"/>
     </w:p>
     <w:tbl>
       <w:tblPr>
@@ -5395,7 +5298,7 @@
           <w:szCs w:val="44"/>
         </w:rPr>
       </w:pPr>
-      <w:bookmarkStart w:id="17" w:name="_Toc511569513"/>
+      <w:bookmarkStart w:id="18" w:name="_Toc511569513"/>
       <w:r>
         <w:rPr>
           <w:rFonts w:asciiTheme="majorBidi" w:hAnsiTheme="majorBidi" w:cstheme="majorBidi"/>
@@ -5407,18 +5310,18 @@
         <w:lastRenderedPageBreak/>
         <w:t>Dynamic Design</w:t>
       </w:r>
-      <w:bookmarkEnd w:id="17"/>
+      <w:bookmarkEnd w:id="18"/>
     </w:p>
     <w:p/>
     <w:p>
       <w:pPr>
         <w:pStyle w:val="Heading2"/>
       </w:pPr>
-      <w:bookmarkStart w:id="18" w:name="_Toc511569514"/>
+      <w:bookmarkStart w:id="19" w:name="_Toc511569514"/>
       <w:r>
         <w:t>Mode Management</w:t>
       </w:r>
-      <w:bookmarkEnd w:id="18"/>
+      <w:bookmarkEnd w:id="19"/>
       <w:r>
         <w:t xml:space="preserve"> </w:t>
       </w:r>
@@ -5428,11 +5331,11 @@
       <w:pPr>
         <w:pStyle w:val="Heading2"/>
       </w:pPr>
-      <w:bookmarkStart w:id="19" w:name="_Toc511569515"/>
+      <w:bookmarkStart w:id="20" w:name="_Toc511569515"/>
       <w:r>
         <w:t>Sequence Diagram</w:t>
       </w:r>
-      <w:bookmarkEnd w:id="19"/>
+      <w:bookmarkEnd w:id="20"/>
     </w:p>
     <w:p>
       <w:pPr>
@@ -5445,7 +5348,7 @@
           <w:szCs w:val="44"/>
         </w:rPr>
       </w:pPr>
-      <w:bookmarkStart w:id="20" w:name="_Toc511569516"/>
+      <w:bookmarkStart w:id="21" w:name="_Toc511569516"/>
       <w:r>
         <w:rPr>
           <w:rFonts w:asciiTheme="majorBidi" w:hAnsiTheme="majorBidi" w:cstheme="majorBidi"/>
@@ -5456,28 +5359,28 @@
         </w:rPr>
         <w:t>Shared Resources</w:t>
       </w:r>
-      <w:bookmarkEnd w:id="20"/>
+      <w:bookmarkEnd w:id="21"/>
     </w:p>
     <w:p/>
     <w:p>
       <w:pPr>
         <w:pStyle w:val="Heading2"/>
       </w:pPr>
-      <w:bookmarkStart w:id="21" w:name="_Toc511569517"/>
+      <w:bookmarkStart w:id="22" w:name="_Toc511569517"/>
       <w:r>
         <w:t>Analysis</w:t>
       </w:r>
-      <w:bookmarkEnd w:id="21"/>
+      <w:bookmarkEnd w:id="22"/>
     </w:p>
     <w:p>
       <w:pPr>
         <w:pStyle w:val="Heading2"/>
       </w:pPr>
-      <w:bookmarkStart w:id="22" w:name="_Toc511569518"/>
+      <w:bookmarkStart w:id="23" w:name="_Toc511569518"/>
       <w:r>
         <w:t>Protection</w:t>
       </w:r>
-      <w:bookmarkEnd w:id="22"/>
+      <w:bookmarkEnd w:id="23"/>
       <w:r>
         <w:t xml:space="preserve"> </w:t>
       </w:r>
@@ -5486,7 +5389,7 @@
       <w:pPr>
         <w:pStyle w:val="Heading1"/>
       </w:pPr>
-      <w:bookmarkStart w:id="23" w:name="_Toc511569519"/>
+      <w:bookmarkStart w:id="24" w:name="_Toc511569519"/>
       <w:r>
         <w:rPr>
           <w:rFonts w:asciiTheme="majorBidi" w:hAnsiTheme="majorBidi" w:cstheme="majorBidi"/>
@@ -5497,17 +5400,17 @@
         </w:rPr>
         <w:t>Configuration Parameters</w:t>
       </w:r>
-      <w:bookmarkEnd w:id="23"/>
+      <w:bookmarkEnd w:id="24"/>
     </w:p>
     <w:p>
       <w:pPr>
         <w:pStyle w:val="Heading2"/>
       </w:pPr>
-      <w:bookmarkStart w:id="24" w:name="_Toc511569520"/>
+      <w:bookmarkStart w:id="25" w:name="_Toc511569520"/>
       <w:r>
         <w:t>Pre-compile time</w:t>
       </w:r>
-      <w:bookmarkEnd w:id="24"/>
+      <w:bookmarkEnd w:id="25"/>
     </w:p>
     <w:tbl>
       <w:tblPr>
@@ -5603,21 +5506,21 @@
       <w:pPr>
         <w:pStyle w:val="Heading2"/>
       </w:pPr>
-      <w:bookmarkStart w:id="25" w:name="_Toc511569521"/>
+      <w:bookmarkStart w:id="26" w:name="_Toc511569521"/>
       <w:r>
         <w:t>Link time</w:t>
       </w:r>
-      <w:bookmarkEnd w:id="25"/>
+      <w:bookmarkEnd w:id="26"/>
     </w:p>
     <w:p>
       <w:pPr>
         <w:pStyle w:val="Heading2"/>
       </w:pPr>
-      <w:bookmarkStart w:id="26" w:name="_Toc511569522"/>
+      <w:bookmarkStart w:id="27" w:name="_Toc511569522"/>
       <w:r>
         <w:t>Post-build</w:t>
       </w:r>
-      <w:bookmarkEnd w:id="26"/>
+      <w:bookmarkEnd w:id="27"/>
     </w:p>
     <w:p>
       <w:pPr>
@@ -5630,7 +5533,7 @@
           <w:szCs w:val="44"/>
         </w:rPr>
       </w:pPr>
-      <w:bookmarkStart w:id="27" w:name="_Toc511569523"/>
+      <w:bookmarkStart w:id="28" w:name="_Toc511569523"/>
       <w:r>
         <w:rPr>
           <w:rFonts w:asciiTheme="majorBidi" w:hAnsiTheme="majorBidi" w:cstheme="majorBidi"/>
@@ -5641,7 +5544,7 @@
         </w:rPr>
         <w:t>Configuration Constrains</w:t>
       </w:r>
-      <w:bookmarkEnd w:id="27"/>
+      <w:bookmarkEnd w:id="28"/>
     </w:p>
     <w:p/>
     <w:p>
@@ -5661,7 +5564,7 @@
           <w:szCs w:val="44"/>
         </w:rPr>
       </w:pPr>
-      <w:bookmarkStart w:id="28" w:name="_Toc511569524"/>
+      <w:bookmarkStart w:id="29" w:name="_Toc511569524"/>
       <w:r>
         <w:rPr>
           <w:rFonts w:asciiTheme="majorBidi" w:hAnsiTheme="majorBidi" w:cstheme="majorBidi"/>
@@ -5673,16 +5576,11 @@
         <w:lastRenderedPageBreak/>
         <w:t>Integration Constrains</w:t>
       </w:r>
-      <w:bookmarkEnd w:id="28"/>
-    </w:p>
-    <w:p>
-      <w:proofErr w:type="gramStart"/>
-      <w:r>
-        <w:t>Init(</w:t>
-      </w:r>
-      <w:proofErr w:type="gramEnd"/>
-      <w:r>
-        <w:t>) function must be called before using any of the module’s interfaces.</w:t>
+      <w:bookmarkEnd w:id="29"/>
+    </w:p>
+    <w:p>
+      <w:r>
+        <w:t>Init() function must be called before using any of the module’s interfaces.</w:t>
       </w:r>
     </w:p>
     <w:p>
@@ -5696,7 +5594,7 @@
           <w:szCs w:val="44"/>
         </w:rPr>
       </w:pPr>
-      <w:bookmarkStart w:id="29" w:name="_Toc511569525"/>
+      <w:bookmarkStart w:id="30" w:name="_Toc511569525"/>
       <w:r>
         <w:rPr>
           <w:rFonts w:asciiTheme="majorBidi" w:hAnsiTheme="majorBidi" w:cstheme="majorBidi"/>
@@ -5707,7 +5605,7 @@
         </w:rPr>
         <w:t>History</w:t>
       </w:r>
-      <w:bookmarkEnd w:id="29"/>
+      <w:bookmarkEnd w:id="30"/>
     </w:p>
     <w:p>
       <w:pPr>
@@ -5730,11 +5628,8 @@
           <w:szCs w:val="28"/>
           <w:highlight w:val="white"/>
           <w:rtl/>
-          <w:lang/>
-        </w:rPr>
-      </w:pPr>
-      <w:bookmarkStart w:id="30" w:name="_GoBack"/>
-      <w:bookmarkEnd w:id="30"/>
+        </w:rPr>
+      </w:pPr>
     </w:p>
     <w:p>
       <w:pPr>
@@ -5855,7 +5750,7 @@
       <w:rPr>
         <w:noProof/>
       </w:rPr>
-      <w:t>1</w:t>
+      <w:t>2</w:t>
     </w:r>
     <w:r>
       <w:fldChar w:fldCharType="end"/>
@@ -10009,7 +9904,7 @@
   <a:extraClrSchemeLst/>
   <a:extLst>
     <a:ext uri="{05A4C25C-085E-4340-85A3-A5531E510DB2}">
-      <thm15:themeFamily xmlns="" xmlns:thm15="http://schemas.microsoft.com/office/thememl/2012/main" name="Office Theme" id="{62F939B6-93AF-4DB8-9C6B-D6C7DFDC589F}" vid="{4A3C46E8-61CC-4603-A589-7422A47A8E4A}"/>
+      <thm15:themeFamily xmlns:thm15="http://schemas.microsoft.com/office/thememl/2012/main" xmlns="" name="Office Theme" id="{62F939B6-93AF-4DB8-9C6B-D6C7DFDC589F}" vid="{4A3C46E8-61CC-4603-A589-7422A47A8E4A}"/>
     </a:ext>
   </a:extLst>
 </a:theme>
@@ -10020,7 +9915,7 @@
 </file>
 
 <file path=customXml/itemProps1.xml><?xml version="1.0" encoding="utf-8"?>
-<ds:datastoreItem xmlns:ds="http://schemas.openxmlformats.org/officeDocument/2006/customXml" ds:itemID="{D9E992AE-6A47-4070-8AEA-4685DAAD43FE}">
+<ds:datastoreItem xmlns:ds="http://schemas.openxmlformats.org/officeDocument/2006/customXml" ds:itemID="{3DD0DB87-A84D-4AAC-8356-202D26BD23CA}">
   <ds:schemaRefs>
     <ds:schemaRef ds:uri="http://schemas.openxmlformats.org/officeDocument/2006/bibliography"/>
   </ds:schemaRefs>

</xml_diff>